<commit_message>
Updated notes for quant
</commit_message>
<xml_diff>
--- a/gmat/quant/quant_notes.docx
+++ b/gmat/quant/quant_notes.docx
@@ -666,7 +666,13 @@
         </w:rPr>
       </w:pPr>
       <w:r>
-        <w:rPr/>
+        <w:rPr>
+          <w:rFonts w:eastAsia="Calibri" w:cs="Mangal" w:cstheme="minorBidi" w:eastAsiaTheme="minorHAnsi"/>
+          <w:color w:val="00000A"/>
+          <w:sz w:val="22"/>
+          <w:szCs w:val="22"/>
+          <w:lang w:val="en-US" w:eastAsia="en-US" w:bidi="ar-SA"/>
+        </w:rPr>
       </w:r>
       <w:r/>
     </w:p>
@@ -748,15 +754,7 @@
       </w:pPr>
       <w:r>
         <w:rPr/>
-        <w:t>=======</w:t>
-      </w:r>
-      <w:r>
-        <w:rPr/>
-        <w:t>=========</w:t>
-      </w:r>
-      <w:r>
-        <w:rPr/>
-        <w:t>=  Combinatorics ==========</w:t>
+        <w:t>=================  Combinatorics ==========</w:t>
       </w:r>
       <w:r/>
     </w:p>
@@ -1559,7 +1557,7 @@
       </w:pPr>
       <w:r>
         <w:rPr>
-          <w:rFonts w:ascii="Trebuchet MS" w:hAnsi="Trebuchet MS"/>
+          <w:rFonts w:eastAsia="Calibri" w:cs="Mangal" w:ascii="Trebuchet MS" w:hAnsi="Trebuchet MS"/>
           <w:b w:val="false"/>
           <w:i w:val="false"/>
           <w:caps w:val="false"/>
@@ -1567,6 +1565,8 @@
           <w:color w:val="2A2A2A"/>
           <w:spacing w:val="0"/>
           <w:sz w:val="20"/>
+          <w:szCs w:val="22"/>
+          <w:lang w:val="en-US" w:eastAsia="en-US" w:bidi="ar-SA"/>
         </w:rPr>
       </w:r>
       <w:r/>
@@ -1592,7 +1592,7 @@
       </w:pPr>
       <w:r>
         <w:rPr>
-          <w:rFonts w:ascii="Trebuchet MS" w:hAnsi="Trebuchet MS"/>
+          <w:rFonts w:eastAsia="Calibri" w:cs="Mangal" w:ascii="Trebuchet MS" w:hAnsi="Trebuchet MS"/>
           <w:b w:val="false"/>
           <w:i w:val="false"/>
           <w:caps w:val="false"/>
@@ -1600,6 +1600,8 @@
           <w:color w:val="2A2A2A"/>
           <w:spacing w:val="0"/>
           <w:sz w:val="20"/>
+          <w:szCs w:val="22"/>
+          <w:lang w:val="en-US" w:eastAsia="en-US" w:bidi="ar-SA"/>
         </w:rPr>
       </w:r>
       <w:r/>
@@ -2992,7 +2994,13 @@
         </w:rPr>
       </w:pPr>
       <w:r>
-        <w:rPr/>
+        <w:rPr>
+          <w:rFonts w:eastAsia="Calibri" w:cs="Mangal" w:cstheme="minorBidi" w:eastAsiaTheme="minorHAnsi"/>
+          <w:color w:val="00000A"/>
+          <w:sz w:val="22"/>
+          <w:szCs w:val="22"/>
+          <w:lang w:val="en-US" w:eastAsia="en-US" w:bidi="ar-SA"/>
+        </w:rPr>
       </w:r>
       <w:r/>
     </w:p>
@@ -4306,7 +4314,34 @@
       </w:pPr>
       <w:r>
         <w:rPr/>
-        <w:t>============================== Modulus =================================</w:t>
+      </w:r>
+      <w:r/>
+    </w:p>
+    <w:p>
+      <w:pPr>
+        <w:pStyle w:val="Normal"/>
+      </w:pPr>
+      <w:r>
+        <w:rPr/>
+      </w:r>
+      <w:r/>
+    </w:p>
+    <w:p>
+      <w:pPr>
+        <w:pStyle w:val="Normal"/>
+      </w:pPr>
+      <w:r>
+        <w:rPr/>
+      </w:r>
+      <w:r/>
+    </w:p>
+    <w:p>
+      <w:pPr>
+        <w:pStyle w:val="Normal"/>
+      </w:pPr>
+      <w:r>
+        <w:rPr/>
+        <w:t>========= Modulus=======</w:t>
       </w:r>
       <w:r/>
     </w:p>
@@ -4710,7 +4745,16 @@
       </w:pPr>
       <w:r>
         <w:rPr/>
-        <w:t>========================== Sequence and Series =======================</w:t>
+        <w:t>========== Sequence and Series ========</w:t>
+      </w:r>
+      <w:r/>
+    </w:p>
+    <w:p>
+      <w:pPr>
+        <w:pStyle w:val="Normal"/>
+      </w:pPr>
+      <w:r>
+        <w:rPr/>
       </w:r>
       <w:r/>
     </w:p>
@@ -4750,7 +4794,43 @@
       </w:pPr>
       <w:r>
         <w:rPr/>
-        <w:t>=======================  Work/Rate Problems  ======================</w:t>
+      </w:r>
+      <w:r/>
+    </w:p>
+    <w:p>
+      <w:pPr>
+        <w:pStyle w:val="Normal"/>
+      </w:pPr>
+      <w:r>
+        <w:rPr/>
+      </w:r>
+      <w:r/>
+    </w:p>
+    <w:p>
+      <w:pPr>
+        <w:pStyle w:val="Normal"/>
+      </w:pPr>
+      <w:r>
+        <w:rPr/>
+      </w:r>
+      <w:r/>
+    </w:p>
+    <w:p>
+      <w:pPr>
+        <w:pStyle w:val="Normal"/>
+      </w:pPr>
+      <w:r>
+        <w:rPr/>
+      </w:r>
+      <w:r/>
+    </w:p>
+    <w:p>
+      <w:pPr>
+        <w:pStyle w:val="Normal"/>
+      </w:pPr>
+      <w:r>
+        <w:rPr/>
+        <w:t>============  Work/Rate Problems  ============</w:t>
       </w:r>
       <w:r/>
     </w:p>
@@ -4786,557 +4866,9 @@
     <w:p>
       <w:pPr>
         <w:pStyle w:val="Normal"/>
-      </w:pPr>
-      <w:r>
-        <w:rPr/>
-        <w:t>If a machine can complete work in 'a' hours and another can in 'b' hourse then stake of a is 1/a( 1/a + 1/b )</w:t>
-      </w:r>
-      <w:r/>
-    </w:p>
-    <w:p>
-      <w:pPr>
-        <w:pStyle w:val="Normal"/>
-      </w:pPr>
-      <w:r>
-        <w:rPr/>
-      </w:r>
-      <w:r/>
-    </w:p>
-    <w:p>
-      <w:pPr>
-        <w:pStyle w:val="Normal"/>
-        <w:rPr>
-          <w:b/>
-          <w:b/>
-        </w:rPr>
-      </w:pPr>
-      <w:r>
-        <w:rPr>
-          <w:b/>
-        </w:rPr>
-        <w:t>Standard Deviation:</w:t>
-      </w:r>
-      <w:r/>
-    </w:p>
-    <w:p>
-      <w:pPr>
-        <w:pStyle w:val="Normal"/>
-      </w:pPr>
-      <w:r>
-        <w:rPr/>
-        <w:t>* Minimum number in a list of number with 2 standard deviations as -&gt; s-2d, s-d, s, s+d, s+2d is "s-2d"</w:t>
-      </w:r>
-      <w:r/>
-    </w:p>
-    <w:p>
-      <w:pPr>
-        <w:pStyle w:val="Normal"/>
-      </w:pPr>
-      <w:r>
-        <w:rPr/>
-        <w:t>* On multiplying list by a number X, standard deviation changes my multiple of X, if divided it dives else either it remains the same or pushed up</w:t>
-      </w:r>
-      <w:r/>
-    </w:p>
-    <w:p>
-      <w:pPr>
-        <w:pStyle w:val="Normal"/>
-      </w:pPr>
-      <w:r>
-        <w:rPr/>
-        <w:t>*</w:t>
-        <w:tab/>
-        <w:t>Decrease in values of a set by a givem amount will reduce the standard deviation</w:t>
-      </w:r>
-      <w:r/>
-    </w:p>
-    <w:p>
-      <w:pPr>
-        <w:pStyle w:val="Normal"/>
-      </w:pPr>
-      <w:r>
-        <w:rPr/>
-      </w:r>
-      <w:r/>
-    </w:p>
-    <w:p>
-      <w:pPr>
-        <w:pStyle w:val="Normal"/>
-      </w:pPr>
-      <w:r>
-        <w:rPr/>
-      </w:r>
-      <w:r/>
-    </w:p>
-    <w:p>
-      <w:pPr>
-        <w:pStyle w:val="Normal"/>
-      </w:pPr>
-      <w:r>
-        <w:rPr/>
-      </w:r>
-      <w:r/>
-    </w:p>
-    <w:p>
-      <w:pPr>
-        <w:pStyle w:val="Normal"/>
-      </w:pPr>
-      <w:r>
-        <w:rPr/>
-      </w:r>
-      <w:r/>
-    </w:p>
-    <w:p>
-      <w:pPr>
-        <w:pStyle w:val="Normal"/>
-      </w:pPr>
-      <w:r>
-        <w:rPr/>
-      </w:r>
-      <w:r/>
-    </w:p>
-    <w:p>
-      <w:pPr>
-        <w:pStyle w:val="Normal"/>
-      </w:pPr>
-      <w:r>
-        <w:rPr/>
-      </w:r>
-      <w:r/>
-    </w:p>
-    <w:p>
-      <w:pPr>
-        <w:pStyle w:val="Normal"/>
-      </w:pPr>
-      <w:r>
-        <w:rPr/>
-      </w:r>
-      <w:r/>
-    </w:p>
-    <w:p>
-      <w:pPr>
-        <w:pStyle w:val="Normal"/>
-      </w:pPr>
-      <w:r>
-        <w:rPr/>
-      </w:r>
-      <w:r/>
-    </w:p>
-    <w:p>
-      <w:pPr>
-        <w:pStyle w:val="Normal"/>
-      </w:pPr>
-      <w:r>
-        <w:rPr/>
-      </w:r>
-      <w:r/>
-    </w:p>
-    <w:p>
-      <w:pPr>
-        <w:pStyle w:val="Normal"/>
-      </w:pPr>
-      <w:r>
-        <w:rPr/>
-      </w:r>
-      <w:r/>
-    </w:p>
-    <w:p>
-      <w:pPr>
-        <w:pStyle w:val="Normal"/>
-      </w:pPr>
-      <w:r>
-        <w:rPr/>
-      </w:r>
-      <w:r/>
-    </w:p>
-    <w:p>
-      <w:pPr>
-        <w:pStyle w:val="Normal"/>
-      </w:pPr>
-      <w:r>
-        <w:rPr/>
-      </w:r>
-      <w:r/>
-    </w:p>
-    <w:p>
-      <w:pPr>
-        <w:pStyle w:val="Normal"/>
-      </w:pPr>
-      <w:r>
-        <w:rPr/>
-      </w:r>
-      <w:r/>
-    </w:p>
-    <w:p>
-      <w:pPr>
-        <w:pStyle w:val="Normal"/>
-      </w:pPr>
-      <w:r>
-        <w:rPr/>
-      </w:r>
-      <w:r/>
-    </w:p>
-    <w:p>
-      <w:pPr>
-        <w:pStyle w:val="Normal"/>
-      </w:pPr>
-      <w:r>
-        <w:rPr/>
-      </w:r>
-      <w:r/>
-    </w:p>
-    <w:p>
-      <w:pPr>
-        <w:pStyle w:val="Normal"/>
-      </w:pPr>
-      <w:r>
-        <w:rPr/>
-      </w:r>
-      <w:r/>
-    </w:p>
-    <w:p>
-      <w:pPr>
-        <w:pStyle w:val="Normal"/>
-      </w:pPr>
-      <w:r>
-        <w:rPr/>
-      </w:r>
-      <w:r/>
-    </w:p>
-    <w:p>
-      <w:pPr>
-        <w:pStyle w:val="Normal"/>
-      </w:pPr>
-      <w:r>
-        <w:rPr/>
-      </w:r>
-      <w:r/>
-    </w:p>
-    <w:p>
-      <w:pPr>
-        <w:pStyle w:val="Normal"/>
-      </w:pPr>
-      <w:r>
-        <w:rPr/>
-      </w:r>
-      <w:r/>
-    </w:p>
-    <w:p>
-      <w:pPr>
-        <w:pStyle w:val="Normal"/>
-      </w:pPr>
-      <w:r>
-        <w:rPr/>
-      </w:r>
-      <w:r/>
-    </w:p>
-    <w:p>
-      <w:pPr>
-        <w:pStyle w:val="Normal"/>
-      </w:pPr>
-      <w:r>
-        <w:rPr/>
-      </w:r>
-      <w:r/>
-    </w:p>
-    <w:p>
-      <w:pPr>
-        <w:pStyle w:val="Normal"/>
-      </w:pPr>
-      <w:r>
-        <w:rPr/>
-      </w:r>
-      <w:r/>
-    </w:p>
-    <w:p>
-      <w:pPr>
-        <w:pStyle w:val="Normal"/>
-      </w:pPr>
-      <w:r>
-        <w:rPr/>
-      </w:r>
-      <w:r/>
-    </w:p>
-    <w:p>
-      <w:pPr>
-        <w:pStyle w:val="Normal"/>
-      </w:pPr>
-      <w:r>
-        <w:rPr/>
-        <w:t>==============================  Geometry ================================</w:t>
-      </w:r>
-      <w:r/>
-    </w:p>
-    <w:p>
-      <w:pPr>
-        <w:pStyle w:val="Normal"/>
-      </w:pPr>
-      <w:r>
-        <w:rPr/>
-        <w:t>* A right angle triangle has the maximum area when it is an isosceles triangle</w:t>
-      </w:r>
-      <w:r/>
-    </w:p>
-    <w:p>
-      <w:pPr>
-        <w:pStyle w:val="Normal"/>
-      </w:pPr>
-      <w:r>
-        <w:rPr/>
-        <w:t>* Similar triangles has areas in the form that one area is some multiple of another area.</w:t>
-      </w:r>
-      <w:r/>
-    </w:p>
-    <w:p>
-      <w:pPr>
-        <w:pStyle w:val="Normal"/>
-      </w:pPr>
-      <w:r>
-        <w:rPr/>
-        <w:t>* The area of a rhombus is not determined by squaring a side, but rather by taking half the product of the diagonals,</w:t>
-      </w:r>
-      <w:r/>
-    </w:p>
-    <w:p>
-      <w:pPr>
-        <w:pStyle w:val="Normal"/>
-      </w:pPr>
-      <w:r>
-        <w:rPr/>
-        <w:t xml:space="preserve">* The number of diagonals in a figure - n*(n-1)/3 </w:t>
-      </w:r>
-      <w:r/>
-    </w:p>
-    <w:p>
-      <w:pPr>
-        <w:pStyle w:val="Normal"/>
-      </w:pPr>
-      <w:r>
-        <w:rPr/>
-        <w:t>* median = sqrt(2*b*b + 2*c*c – a*a)/4</w:t>
-      </w:r>
-      <w:r/>
-    </w:p>
-    <w:p>
-      <w:pPr>
-        <w:pStyle w:val="Normal"/>
-      </w:pPr>
-      <w:r>
-        <w:rPr/>
-        <w:t>Area of triangle = (Perimeter*inscribed_circle_radius)/2</w:t>
-      </w:r>
-      <w:r/>
-    </w:p>
-    <w:p>
-      <w:pPr>
-        <w:pStyle w:val="Normal"/>
-      </w:pPr>
-      <w:r>
-        <w:rPr/>
-        <w:t>For a given perimeter, the equilateral triangle has the largest area and for a given area the equilateral triangle has the smallest perimeter.</w:t>
-      </w:r>
-      <w:r/>
-    </w:p>
-    <w:p>
-      <w:pPr>
-        <w:pStyle w:val="Normal"/>
-        <w:rPr>
-          <w:sz w:val="24"/>
-          <w:b/>
-          <w:sz w:val="24"/>
-          <w:b/>
-        </w:rPr>
-      </w:pPr>
-      <w:r>
-        <w:rPr>
-          <w:b/>
-          <w:sz w:val="24"/>
-        </w:rPr>
-        <w:t>Equilateral triangle:</w:t>
-      </w:r>
-      <w:r/>
-    </w:p>
-    <w:p>
-      <w:pPr>
-        <w:pStyle w:val="Normal"/>
-        <w:rPr>
-          <w:sz w:val="24"/>
-          <w:b/>
-          <w:sz w:val="24"/>
-          <w:b/>
-        </w:rPr>
-      </w:pPr>
-      <w:r>
-        <w:rPr>
-          <w:b/>
-          <w:sz w:val="24"/>
-        </w:rPr>
-        <w:t>The radius of circumscribed triangle is: sqrt(3)*a/3</w:t>
-        <w:br/>
-        <w:t>The radius of inscribed triangle is : sqrt(3)*a/6</w:t>
-      </w:r>
-      <w:r/>
-    </w:p>
-    <w:p>
-      <w:pPr>
-        <w:pStyle w:val="Normal"/>
-        <w:rPr>
-          <w:sz w:val="24"/>
-          <w:b/>
-          <w:sz w:val="24"/>
-          <w:b/>
-        </w:rPr>
-      </w:pPr>
-      <w:r>
-        <w:rPr>
-          <w:b/>
-          <w:sz w:val="24"/>
-        </w:rPr>
-        <w:t>Altitude - sqrt(3)*a/2</w:t>
-      </w:r>
-      <w:r/>
-    </w:p>
-    <w:p>
-      <w:pPr>
-        <w:pStyle w:val="Normal"/>
-        <w:rPr>
-          <w:sz w:val="24"/>
-          <w:b/>
-          <w:sz w:val="24"/>
-          <w:b/>
-        </w:rPr>
-      </w:pPr>
-      <w:r>
-        <w:rPr>
-          <w:b/>
-          <w:sz w:val="24"/>
-        </w:rPr>
-        <w:t>So, the radius of incircle is half of the radius of circumscribed circle</w:t>
-      </w:r>
-      <w:r/>
-    </w:p>
-    <w:p>
-      <w:pPr>
-        <w:pStyle w:val="Normal"/>
-        <w:rPr>
-          <w:sz w:val="24"/>
-          <w:b/>
-          <w:sz w:val="24"/>
-          <w:b/>
-        </w:rPr>
-      </w:pPr>
-      <w:r>
-        <w:rPr>
-          <w:b/>
-          <w:sz w:val="24"/>
-        </w:rPr>
-        <w:t>Isosceles Triangle:</w:t>
-      </w:r>
-      <w:r/>
-    </w:p>
-    <w:p>
-      <w:pPr>
-        <w:pStyle w:val="Normal"/>
-        <w:rPr>
-          <w:sz w:val="24"/>
-          <w:b/>
-          <w:sz w:val="24"/>
-          <w:b/>
-        </w:rPr>
-      </w:pPr>
-      <w:r>
-        <w:rPr>
-          <w:b/>
-          <w:sz w:val="24"/>
-        </w:rPr>
-        <w:t>For an isosceles triangle with the given length of equal sides, the right triangle has the largest area</w:t>
-      </w:r>
-      <w:r/>
-    </w:p>
-    <w:p>
-      <w:pPr>
-        <w:pStyle w:val="Normal"/>
-        <w:rPr>
-          <w:sz w:val="24"/>
-          <w:b/>
-          <w:sz w:val="24"/>
-          <w:b/>
-        </w:rPr>
-      </w:pPr>
-      <w:r>
-        <w:rPr>
-          <w:b/>
-          <w:sz w:val="24"/>
-        </w:rPr>
-        <w:t>For a given isosceles triangle : B^2/4  = L^2 – A^2</w:t>
-      </w:r>
-      <w:r/>
-    </w:p>
-    <w:p>
-      <w:pPr>
-        <w:pStyle w:val="Normal"/>
-        <w:rPr>
-          <w:sz w:val="24"/>
-          <w:b/>
-          <w:sz w:val="24"/>
-          <w:b/>
-        </w:rPr>
-      </w:pPr>
-      <w:r>
-        <w:rPr>
-          <w:b/>
-          <w:sz w:val="24"/>
-        </w:rPr>
-        <w:t xml:space="preserve">Where B is base, L is leg length (side which is equal to another one) and A is altitude </w:t>
-      </w:r>
-      <w:r/>
-    </w:p>
-    <w:p>
-      <w:pPr>
-        <w:pStyle w:val="Normal"/>
-        <w:rPr>
-          <w:sz w:val="24"/>
-          <w:b/>
-          <w:sz w:val="24"/>
-          <w:b/>
-        </w:rPr>
-      </w:pPr>
-      <w:r>
-        <w:rPr>
-          <w:b/>
-          <w:sz w:val="24"/>
-        </w:rPr>
-        <w:t>Radius of circle inscribed in right triangle = (a + b – c) /2</w:t>
-      </w:r>
-      <w:r/>
-    </w:p>
-    <w:p>
-      <w:pPr>
-        <w:pStyle w:val="Normal"/>
-        <w:rPr>
-          <w:sz w:val="24"/>
-          <w:b/>
-          <w:sz w:val="24"/>
-          <w:b/>
-        </w:rPr>
-      </w:pPr>
-      <w:r>
-        <w:rPr>
-          <w:b/>
-          <w:sz w:val="24"/>
-        </w:rPr>
-        <w:t>An altitude from right triangle to the other side creates 3 similar triangles. Also, that altitude = Hypotenuse/2</w:t>
-      </w:r>
-      <w:r/>
-    </w:p>
-    <w:p>
-      <w:pPr>
-        <w:pStyle w:val="Normal"/>
-        <w:rPr>
-          <w:sz w:val="24"/>
-          <w:b/>
-          <w:sz w:val="24"/>
-          <w:b/>
+        <w:rPr>
+          <w:sz w:val="22"/>
+          <w:sz w:val="22"/>
           <w:szCs w:val="22"/>
           <w:rFonts w:ascii="Calibri" w:hAnsi="Calibri" w:eastAsia="Calibri" w:cs="Mangal" w:asciiTheme="minorHAnsi" w:cstheme="minorBidi" w:eastAsiaTheme="minorHAnsi" w:hAnsiTheme="minorHAnsi"/>
           <w:color w:val="00000A"/>
@@ -5344,154 +4876,17 @@
         </w:rPr>
       </w:pPr>
       <w:r>
-        <w:rPr>
-          <w:b/>
-          <w:sz w:val="24"/>
-        </w:rPr>
-      </w:r>
-      <w:r/>
-    </w:p>
-    <w:p>
-      <w:pPr>
-        <w:pStyle w:val="Normal"/>
-        <w:rPr>
-          <w:sz w:val="24"/>
-          <w:b/>
-          <w:sz w:val="24"/>
-          <w:b/>
-        </w:rPr>
-      </w:pPr>
-      <w:r>
-        <w:rPr>
-          <w:b/>
-          <w:sz w:val="24"/>
-        </w:rPr>
-        <w:t>Parallelogram:</w:t>
-      </w:r>
-      <w:r/>
-    </w:p>
-    <w:p>
-      <w:pPr>
-        <w:pStyle w:val="Normal"/>
-        <w:rPr>
-          <w:sz w:val="24"/>
-          <w:b/>
-          <w:sz w:val="24"/>
-          <w:b/>
-        </w:rPr>
-      </w:pPr>
-      <w:r>
-        <w:rPr>
-          <w:b/>
-          <w:sz w:val="24"/>
-        </w:rPr>
-        <w:t>Area of parallelogram = Base*Height</w:t>
-      </w:r>
-      <w:r/>
-    </w:p>
-    <w:p>
-      <w:pPr>
-        <w:pStyle w:val="Normal"/>
-        <w:rPr>
-          <w:sz w:val="24"/>
-          <w:b/>
-          <w:sz w:val="24"/>
-          <w:b/>
-        </w:rPr>
-      </w:pPr>
-      <w:r>
-        <w:rPr>
-          <w:b/>
-          <w:sz w:val="24"/>
-        </w:rPr>
-        <w:t>Rhombus : A rhombus will equal diagonals is a square, also diagonal of rhombus intersect at 90 degrees</w:t>
-      </w:r>
-      <w:r/>
-    </w:p>
-    <w:p>
-      <w:pPr>
-        <w:pStyle w:val="Normal"/>
-        <w:rPr>
-          <w:sz w:val="24"/>
-          <w:b/>
-          <w:sz w:val="24"/>
-          <w:b/>
-        </w:rPr>
-      </w:pPr>
-      <w:r>
-        <w:rPr>
-          <w:b/>
-          <w:sz w:val="24"/>
-        </w:rPr>
-        <w:t>Area of rhombus = (diagonal_1*diagonal_2)/2</w:t>
-      </w:r>
-      <w:r/>
-    </w:p>
-    <w:p>
-      <w:pPr>
-        <w:pStyle w:val="Normal"/>
-        <w:rPr>
-          <w:sz w:val="24"/>
-          <w:b/>
-          <w:sz w:val="24"/>
-          <w:b/>
-        </w:rPr>
-      </w:pPr>
-      <w:r>
-        <w:rPr>
-          <w:b/>
-          <w:sz w:val="24"/>
-        </w:rPr>
-        <w:t>Trapezoid : two paralle lines</w:t>
-      </w:r>
-      <w:r/>
-    </w:p>
-    <w:p>
-      <w:pPr>
-        <w:pStyle w:val="Normal"/>
-        <w:rPr>
-          <w:sz w:val="24"/>
-          <w:b/>
-          <w:sz w:val="24"/>
-          <w:b/>
-        </w:rPr>
-      </w:pPr>
-      <w:r>
-        <w:rPr>
-          <w:b/>
-          <w:sz w:val="24"/>
-        </w:rPr>
-        <w:t>Area = ½*(b1+b2)*height</w:t>
-      </w:r>
-      <w:r/>
-    </w:p>
-    <w:p>
-      <w:pPr>
-        <w:pStyle w:val="Normal"/>
-        <w:rPr>
-          <w:sz w:val="24"/>
-          <w:b/>
-          <w:sz w:val="24"/>
-          <w:b/>
-        </w:rPr>
-      </w:pPr>
-      <w:r>
-        <w:rPr>
-          <w:b/>
-          <w:sz w:val="24"/>
-        </w:rPr>
-        <w:t>Where median(average length of 2 bases) = (b1+b2)/2</w:t>
-      </w:r>
-      <w:r/>
-    </w:p>
-    <w:p>
-      <w:pPr>
-        <w:pStyle w:val="Normal"/>
-        <w:rPr>
-          <w:sz w:val="24"/>
-          <w:b/>
-          <w:sz w:val="24"/>
-          <w:b/>
+        <w:rPr/>
+        <w:t>&gt; Use %ages rather than fractions to calculate the work done. For example, if a person can complete a work in 6 days, take its daily work rate as 16.6% rather tha 1/6.</w:t>
+      </w:r>
+      <w:r/>
+    </w:p>
+    <w:p>
+      <w:pPr>
+        <w:pStyle w:val="Normal"/>
+        <w:rPr>
+          <w:sz w:val="22"/>
+          <w:sz w:val="22"/>
           <w:szCs w:val="22"/>
           <w:rFonts w:ascii="Calibri" w:hAnsi="Calibri" w:eastAsia="Calibri" w:cs="Mangal" w:asciiTheme="minorHAnsi" w:cstheme="minorBidi" w:eastAsiaTheme="minorHAnsi" w:hAnsiTheme="minorHAnsi"/>
           <w:color w:val="00000A"/>
@@ -5499,97 +4894,17 @@
         </w:rPr>
       </w:pPr>
       <w:r>
-        <w:rPr>
-          <w:b/>
-          <w:sz w:val="24"/>
-        </w:rPr>
-      </w:r>
-      <w:r/>
-    </w:p>
-    <w:p>
-      <w:pPr>
-        <w:pStyle w:val="Normal"/>
-        <w:rPr>
-          <w:sz w:val="24"/>
-          <w:b/>
-          <w:sz w:val="24"/>
-          <w:b/>
-        </w:rPr>
-      </w:pPr>
-      <w:r>
-        <w:rPr>
-          <w:b/>
-          <w:sz w:val="24"/>
-        </w:rPr>
-        <w:t>Circle</w:t>
-      </w:r>
-      <w:r/>
-    </w:p>
-    <w:p>
-      <w:pPr>
-        <w:pStyle w:val="Normal"/>
-        <w:rPr>
-          <w:sz w:val="24"/>
-          <w:b/>
-          <w:sz w:val="24"/>
-          <w:b/>
-        </w:rPr>
-      </w:pPr>
-      <w:r>
-        <w:rPr>
-          <w:b/>
-          <w:sz w:val="24"/>
-        </w:rPr>
-        <w:t>To form a circle we should have 3 points which are not collinear</w:t>
-      </w:r>
-      <w:r/>
-    </w:p>
-    <w:p>
-      <w:pPr>
-        <w:pStyle w:val="Normal"/>
-        <w:rPr>
-          <w:sz w:val="24"/>
-          <w:b/>
-          <w:sz w:val="24"/>
-          <w:b/>
-        </w:rPr>
-      </w:pPr>
-      <w:r>
-        <w:rPr>
-          <w:b/>
-          <w:sz w:val="24"/>
-        </w:rPr>
-        <w:t>Length of chord = 2*sqrt(r^r – d^d)</w:t>
-      </w:r>
-      <w:r/>
-    </w:p>
-    <w:p>
-      <w:pPr>
-        <w:pStyle w:val="Normal"/>
-        <w:rPr>
-          <w:sz w:val="24"/>
-          <w:b/>
-          <w:sz w:val="24"/>
-          <w:b/>
-        </w:rPr>
-      </w:pPr>
-      <w:r>
-        <w:rPr>
-          <w:b/>
-          <w:sz w:val="24"/>
-        </w:rPr>
-        <w:t>Where ‘r’ is the radius of circle and ‘d’ is the perpendicular distance from chord.</w:t>
-      </w:r>
-      <w:r/>
-    </w:p>
-    <w:p>
-      <w:pPr>
-        <w:pStyle w:val="Normal"/>
-        <w:rPr>
-          <w:sz w:val="24"/>
-          <w:b/>
-          <w:sz w:val="24"/>
-          <w:b/>
+        <w:rPr/>
+        <w:t>&gt; If (x men + y women) can complete a work in X days and (m men+n women) can complete a work in A days, then</w:t>
+      </w:r>
+      <w:r/>
+    </w:p>
+    <w:p>
+      <w:pPr>
+        <w:pStyle w:val="Normal"/>
+        <w:rPr>
+          <w:sz w:val="22"/>
+          <w:sz w:val="22"/>
           <w:szCs w:val="22"/>
           <w:rFonts w:ascii="Calibri" w:hAnsi="Calibri" w:eastAsia="Calibri" w:cs="Mangal" w:asciiTheme="minorHAnsi" w:cstheme="minorBidi" w:eastAsiaTheme="minorHAnsi" w:hAnsiTheme="minorHAnsi"/>
           <w:color w:val="00000A"/>
@@ -5597,21 +4912,17 @@
         </w:rPr>
       </w:pPr>
       <w:r>
-        <w:rPr>
-          <w:b/>
-          <w:sz w:val="24"/>
-        </w:rPr>
-      </w:r>
-      <w:r/>
-    </w:p>
-    <w:p>
-      <w:pPr>
-        <w:pStyle w:val="Normal"/>
-        <w:rPr>
-          <w:sz w:val="24"/>
-          <w:b/>
-          <w:sz w:val="24"/>
-          <w:b/>
+        <w:rPr/>
+        <w:t>xX + yX = mA + nA</w:t>
+      </w:r>
+      <w:r/>
+    </w:p>
+    <w:p>
+      <w:pPr>
+        <w:pStyle w:val="Normal"/>
+        <w:rPr>
+          <w:sz w:val="22"/>
+          <w:sz w:val="22"/>
           <w:szCs w:val="22"/>
           <w:rFonts w:ascii="Calibri" w:hAnsi="Calibri" w:eastAsia="Calibri" w:cs="Mangal" w:asciiTheme="minorHAnsi" w:cstheme="minorBidi" w:eastAsiaTheme="minorHAnsi" w:hAnsiTheme="minorHAnsi"/>
           <w:color w:val="00000A"/>
@@ -5619,10 +4930,378 @@
         </w:rPr>
       </w:pPr>
       <w:r>
-        <w:rPr>
-          <w:b/>
-          <w:sz w:val="24"/>
-        </w:rPr>
+        <w:rPr/>
+        <w:t>&gt; When a questions involves both men and women, convert man days to woman days and solve.</w:t>
+      </w:r>
+      <w:r/>
+    </w:p>
+    <w:p>
+      <w:pPr>
+        <w:pStyle w:val="Normal"/>
+      </w:pPr>
+      <w:r>
+        <w:rPr/>
+        <w:t xml:space="preserve">&gt; </w:t>
+      </w:r>
+      <w:r>
+        <w:rPr/>
+        <w:t>If a machine can complete work in 'a' hours and another can in 'b' hours then stake of a is 1/a( 1/a + 1/b )</w:t>
+      </w:r>
+      <w:r/>
+    </w:p>
+    <w:p>
+      <w:pPr>
+        <w:pStyle w:val="Normal"/>
+      </w:pPr>
+      <w:r>
+        <w:rPr/>
+      </w:r>
+      <w:r/>
+    </w:p>
+    <w:p>
+      <w:pPr>
+        <w:pStyle w:val="Normal"/>
+        <w:rPr>
+          <w:b/>
+          <w:b/>
+        </w:rPr>
+      </w:pPr>
+      <w:r>
+        <w:rPr>
+          <w:b/>
+        </w:rPr>
+        <w:t>Standard Deviation:</w:t>
+      </w:r>
+      <w:r/>
+    </w:p>
+    <w:p>
+      <w:pPr>
+        <w:pStyle w:val="Normal"/>
+      </w:pPr>
+      <w:r>
+        <w:rPr/>
+        <w:t>* Minimum number in a list of number with 2 standard deviations as -&gt; s-2d, s-d, s, s+d, s+2d is "s-2d"</w:t>
+      </w:r>
+      <w:r/>
+    </w:p>
+    <w:p>
+      <w:pPr>
+        <w:pStyle w:val="Normal"/>
+      </w:pPr>
+      <w:r>
+        <w:rPr/>
+        <w:t>* On multiplying list by a number X, standard deviation changes my multiple of X, if divided it dives else either it remains the same or pushed up</w:t>
+      </w:r>
+      <w:r/>
+    </w:p>
+    <w:p>
+      <w:pPr>
+        <w:pStyle w:val="Normal"/>
+      </w:pPr>
+      <w:r>
+        <w:rPr/>
+        <w:t>*</w:t>
+        <w:tab/>
+        <w:t>Decrease in values of a set by a givem amount will reduce the standard deviation</w:t>
+      </w:r>
+      <w:r/>
+    </w:p>
+    <w:p>
+      <w:pPr>
+        <w:pStyle w:val="Normal"/>
+      </w:pPr>
+      <w:r>
+        <w:rPr/>
+      </w:r>
+      <w:r/>
+    </w:p>
+    <w:p>
+      <w:pPr>
+        <w:pStyle w:val="Normal"/>
+      </w:pPr>
+      <w:r>
+        <w:rPr/>
+      </w:r>
+      <w:r/>
+    </w:p>
+    <w:p>
+      <w:pPr>
+        <w:pStyle w:val="Normal"/>
+      </w:pPr>
+      <w:r>
+        <w:rPr/>
+      </w:r>
+      <w:r/>
+    </w:p>
+    <w:p>
+      <w:pPr>
+        <w:pStyle w:val="Normal"/>
+      </w:pPr>
+      <w:r>
+        <w:rPr/>
+        <w:t>===========  Geometry ========</w:t>
+      </w:r>
+      <w:r/>
+    </w:p>
+    <w:p>
+      <w:pPr>
+        <w:pStyle w:val="Normal"/>
+      </w:pPr>
+      <w:r>
+        <w:rPr/>
+        <w:t>* A right angle triangle has the maximum area when it is an isosceles triangle</w:t>
+      </w:r>
+      <w:r/>
+    </w:p>
+    <w:p>
+      <w:pPr>
+        <w:pStyle w:val="Normal"/>
+      </w:pPr>
+      <w:r>
+        <w:rPr/>
+        <w:t>* Similar triangles has areas in the form that one area is some multiple of another area.</w:t>
+      </w:r>
+      <w:r/>
+    </w:p>
+    <w:p>
+      <w:pPr>
+        <w:pStyle w:val="Normal"/>
+      </w:pPr>
+      <w:r>
+        <w:rPr/>
+        <w:t>* The area of a rhombus is not determined by squaring a side, but rather by taking half the product of the diagonals,</w:t>
+      </w:r>
+      <w:r/>
+    </w:p>
+    <w:p>
+      <w:pPr>
+        <w:pStyle w:val="Normal"/>
+      </w:pPr>
+      <w:r>
+        <w:rPr/>
+        <w:t xml:space="preserve">* The number of diagonals in a figure - n*(n-1)/3 </w:t>
+      </w:r>
+      <w:r/>
+    </w:p>
+    <w:p>
+      <w:pPr>
+        <w:pStyle w:val="Normal"/>
+      </w:pPr>
+      <w:r>
+        <w:rPr/>
+        <w:t>* median = sqrt(2*b*b + 2*c*c – a*a)/4</w:t>
+      </w:r>
+      <w:r/>
+    </w:p>
+    <w:p>
+      <w:pPr>
+        <w:pStyle w:val="Normal"/>
+      </w:pPr>
+      <w:r>
+        <w:rPr/>
+        <w:t>Area of triangle = (Perimeter*inscribed_circle_radius)/2</w:t>
+      </w:r>
+      <w:r/>
+    </w:p>
+    <w:p>
+      <w:pPr>
+        <w:pStyle w:val="Normal"/>
+      </w:pPr>
+      <w:r>
+        <w:rPr/>
+        <w:t>For a given perimeter, the equilateral triangle has the largest area and for a given area the equilateral triangle has the smallest perimeter.</w:t>
+      </w:r>
+      <w:r/>
+    </w:p>
+    <w:p>
+      <w:pPr>
+        <w:pStyle w:val="Normal"/>
+        <w:rPr>
+          <w:sz w:val="24"/>
+          <w:b/>
+          <w:sz w:val="24"/>
+          <w:b/>
+        </w:rPr>
+      </w:pPr>
+      <w:r>
+        <w:rPr>
+          <w:b/>
+          <w:sz w:val="24"/>
+        </w:rPr>
+        <w:t>Equilateral triangle:</w:t>
+      </w:r>
+      <w:r/>
+    </w:p>
+    <w:p>
+      <w:pPr>
+        <w:pStyle w:val="Normal"/>
+        <w:rPr>
+          <w:sz w:val="24"/>
+          <w:b/>
+          <w:sz w:val="24"/>
+          <w:b/>
+        </w:rPr>
+      </w:pPr>
+      <w:r>
+        <w:rPr>
+          <w:b/>
+          <w:sz w:val="24"/>
+        </w:rPr>
+        <w:t>The radius of circumscribed triangle is: sqrt(3)*a/3</w:t>
+        <w:br/>
+        <w:t>The radius of inscribed triangle is : sqrt(3)*a/6</w:t>
+      </w:r>
+      <w:r/>
+    </w:p>
+    <w:p>
+      <w:pPr>
+        <w:pStyle w:val="Normal"/>
+        <w:rPr>
+          <w:sz w:val="24"/>
+          <w:b/>
+          <w:sz w:val="24"/>
+          <w:b/>
+        </w:rPr>
+      </w:pPr>
+      <w:r>
+        <w:rPr>
+          <w:b/>
+          <w:sz w:val="24"/>
+        </w:rPr>
+        <w:t>Altitude - sqrt(3)*a/2</w:t>
+      </w:r>
+      <w:r/>
+    </w:p>
+    <w:p>
+      <w:pPr>
+        <w:pStyle w:val="Normal"/>
+        <w:rPr>
+          <w:sz w:val="24"/>
+          <w:b/>
+          <w:sz w:val="24"/>
+          <w:b/>
+        </w:rPr>
+      </w:pPr>
+      <w:r>
+        <w:rPr>
+          <w:b/>
+          <w:sz w:val="24"/>
+        </w:rPr>
+        <w:t>So, the radius of incircle is half of the radius of circumscribed circle</w:t>
+      </w:r>
+      <w:r/>
+    </w:p>
+    <w:p>
+      <w:pPr>
+        <w:pStyle w:val="Normal"/>
+        <w:rPr>
+          <w:sz w:val="24"/>
+          <w:b/>
+          <w:sz w:val="24"/>
+          <w:b/>
+        </w:rPr>
+      </w:pPr>
+      <w:r>
+        <w:rPr>
+          <w:b/>
+          <w:sz w:val="24"/>
+        </w:rPr>
+        <w:t>Isosceles Triangle:</w:t>
+      </w:r>
+      <w:r/>
+    </w:p>
+    <w:p>
+      <w:pPr>
+        <w:pStyle w:val="Normal"/>
+        <w:rPr>
+          <w:sz w:val="24"/>
+          <w:b/>
+          <w:sz w:val="24"/>
+          <w:b/>
+        </w:rPr>
+      </w:pPr>
+      <w:r>
+        <w:rPr>
+          <w:b/>
+          <w:sz w:val="24"/>
+        </w:rPr>
+        <w:t>For an isosceles triangle with the given length of equal sides, the right triangle has the largest area</w:t>
+      </w:r>
+      <w:r/>
+    </w:p>
+    <w:p>
+      <w:pPr>
+        <w:pStyle w:val="Normal"/>
+        <w:rPr>
+          <w:sz w:val="24"/>
+          <w:b/>
+          <w:sz w:val="24"/>
+          <w:b/>
+        </w:rPr>
+      </w:pPr>
+      <w:r>
+        <w:rPr>
+          <w:b/>
+          <w:sz w:val="24"/>
+        </w:rPr>
+        <w:t>For a given isosceles triangle : B^2/4  = L^2 – A^2</w:t>
+      </w:r>
+      <w:r/>
+    </w:p>
+    <w:p>
+      <w:pPr>
+        <w:pStyle w:val="Normal"/>
+        <w:rPr>
+          <w:sz w:val="24"/>
+          <w:b/>
+          <w:sz w:val="24"/>
+          <w:b/>
+        </w:rPr>
+      </w:pPr>
+      <w:r>
+        <w:rPr>
+          <w:b/>
+          <w:sz w:val="24"/>
+        </w:rPr>
+        <w:t xml:space="preserve">Where B is base, L is leg length (side which is equal to another one) and A is altitude </w:t>
+      </w:r>
+      <w:r/>
+    </w:p>
+    <w:p>
+      <w:pPr>
+        <w:pStyle w:val="Normal"/>
+        <w:rPr>
+          <w:sz w:val="24"/>
+          <w:b/>
+          <w:sz w:val="24"/>
+          <w:b/>
+        </w:rPr>
+      </w:pPr>
+      <w:r>
+        <w:rPr>
+          <w:b/>
+          <w:sz w:val="24"/>
+        </w:rPr>
+        <w:t>Radius of circle inscribed in right triangle = (a + b – c) /2</w:t>
+      </w:r>
+      <w:r/>
+    </w:p>
+    <w:p>
+      <w:pPr>
+        <w:pStyle w:val="Normal"/>
+        <w:rPr>
+          <w:sz w:val="24"/>
+          <w:b/>
+          <w:sz w:val="24"/>
+          <w:b/>
+        </w:rPr>
+      </w:pPr>
+      <w:r>
+        <w:rPr>
+          <w:b/>
+          <w:sz w:val="24"/>
+        </w:rPr>
+        <w:t>An altitude from right triangle to the other side creates 3 similar triangles. Also, that altitude = Hypotenuse/2</w:t>
       </w:r>
       <w:r/>
     </w:p>
@@ -5642,9 +5321,146 @@
       </w:pPr>
       <w:r>
         <w:rPr>
-          <w:b/>
-          <w:sz w:val="24"/>
-        </w:rPr>
+          <w:rFonts w:eastAsia="Calibri" w:cs="Mangal" w:cstheme="minorBidi" w:eastAsiaTheme="minorHAnsi"/>
+          <w:b/>
+          <w:color w:val="00000A"/>
+          <w:sz w:val="24"/>
+          <w:szCs w:val="22"/>
+          <w:lang w:val="en-US" w:eastAsia="en-US" w:bidi="ar-SA"/>
+        </w:rPr>
+      </w:r>
+      <w:r/>
+    </w:p>
+    <w:p>
+      <w:pPr>
+        <w:pStyle w:val="Normal"/>
+        <w:rPr>
+          <w:sz w:val="24"/>
+          <w:b/>
+          <w:sz w:val="24"/>
+          <w:b/>
+        </w:rPr>
+      </w:pPr>
+      <w:r>
+        <w:rPr>
+          <w:b/>
+          <w:sz w:val="24"/>
+        </w:rPr>
+        <w:t>Parallelogram:</w:t>
+      </w:r>
+      <w:r/>
+    </w:p>
+    <w:p>
+      <w:pPr>
+        <w:pStyle w:val="Normal"/>
+        <w:rPr>
+          <w:sz w:val="24"/>
+          <w:b/>
+          <w:sz w:val="24"/>
+          <w:b/>
+        </w:rPr>
+      </w:pPr>
+      <w:r>
+        <w:rPr>
+          <w:b/>
+          <w:sz w:val="24"/>
+        </w:rPr>
+        <w:t>Area of parallelogram = Base*Height</w:t>
+      </w:r>
+      <w:r/>
+    </w:p>
+    <w:p>
+      <w:pPr>
+        <w:pStyle w:val="Normal"/>
+        <w:rPr>
+          <w:sz w:val="24"/>
+          <w:b/>
+          <w:sz w:val="24"/>
+          <w:b/>
+        </w:rPr>
+      </w:pPr>
+      <w:r>
+        <w:rPr>
+          <w:b/>
+          <w:sz w:val="24"/>
+        </w:rPr>
+        <w:t>Rhombus : A rhombus will equal diagonals is a square, also diagonal of rhombus intersect at 90 degrees</w:t>
+      </w:r>
+      <w:r/>
+    </w:p>
+    <w:p>
+      <w:pPr>
+        <w:pStyle w:val="Normal"/>
+        <w:rPr>
+          <w:sz w:val="24"/>
+          <w:b/>
+          <w:sz w:val="24"/>
+          <w:b/>
+        </w:rPr>
+      </w:pPr>
+      <w:r>
+        <w:rPr>
+          <w:b/>
+          <w:sz w:val="24"/>
+        </w:rPr>
+        <w:t>Area of rhombus = (diagonal_1*diagonal_2)/2</w:t>
+      </w:r>
+      <w:r/>
+    </w:p>
+    <w:p>
+      <w:pPr>
+        <w:pStyle w:val="Normal"/>
+        <w:rPr>
+          <w:sz w:val="24"/>
+          <w:b/>
+          <w:sz w:val="24"/>
+          <w:b/>
+        </w:rPr>
+      </w:pPr>
+      <w:r>
+        <w:rPr>
+          <w:b/>
+          <w:sz w:val="24"/>
+        </w:rPr>
+        <w:t>Trapezoid : two paralle lines</w:t>
+      </w:r>
+      <w:r/>
+    </w:p>
+    <w:p>
+      <w:pPr>
+        <w:pStyle w:val="Normal"/>
+        <w:rPr>
+          <w:sz w:val="24"/>
+          <w:b/>
+          <w:sz w:val="24"/>
+          <w:b/>
+        </w:rPr>
+      </w:pPr>
+      <w:r>
+        <w:rPr>
+          <w:b/>
+          <w:sz w:val="24"/>
+        </w:rPr>
+        <w:t>Area = ½*(b1+b2)*height</w:t>
+      </w:r>
+      <w:r/>
+    </w:p>
+    <w:p>
+      <w:pPr>
+        <w:pStyle w:val="Normal"/>
+        <w:rPr>
+          <w:sz w:val="24"/>
+          <w:b/>
+          <w:sz w:val="24"/>
+          <w:b/>
+        </w:rPr>
+      </w:pPr>
+      <w:r>
+        <w:rPr>
+          <w:b/>
+          <w:sz w:val="24"/>
+        </w:rPr>
+        <w:t>Where median(average length of 2 bases) = (b1+b2)/2</w:t>
       </w:r>
       <w:r/>
     </w:p>
@@ -5664,9 +5480,89 @@
       </w:pPr>
       <w:r>
         <w:rPr>
-          <w:b/>
-          <w:sz w:val="24"/>
-        </w:rPr>
+          <w:rFonts w:eastAsia="Calibri" w:cs="Mangal" w:cstheme="minorBidi" w:eastAsiaTheme="minorHAnsi"/>
+          <w:b/>
+          <w:color w:val="00000A"/>
+          <w:sz w:val="24"/>
+          <w:szCs w:val="22"/>
+          <w:lang w:val="en-US" w:eastAsia="en-US" w:bidi="ar-SA"/>
+        </w:rPr>
+      </w:r>
+      <w:r/>
+    </w:p>
+    <w:p>
+      <w:pPr>
+        <w:pStyle w:val="Normal"/>
+        <w:rPr>
+          <w:sz w:val="24"/>
+          <w:b/>
+          <w:sz w:val="24"/>
+          <w:b/>
+        </w:rPr>
+      </w:pPr>
+      <w:r>
+        <w:rPr>
+          <w:b/>
+          <w:sz w:val="24"/>
+        </w:rPr>
+        <w:t>Circle</w:t>
+      </w:r>
+      <w:r/>
+    </w:p>
+    <w:p>
+      <w:pPr>
+        <w:pStyle w:val="Normal"/>
+        <w:rPr>
+          <w:sz w:val="24"/>
+          <w:b/>
+          <w:sz w:val="24"/>
+          <w:b/>
+        </w:rPr>
+      </w:pPr>
+      <w:r>
+        <w:rPr>
+          <w:b/>
+          <w:sz w:val="24"/>
+        </w:rPr>
+        <w:t>To form a circle we should have 3 points which are not collinear</w:t>
+      </w:r>
+      <w:r/>
+    </w:p>
+    <w:p>
+      <w:pPr>
+        <w:pStyle w:val="Normal"/>
+        <w:rPr>
+          <w:sz w:val="24"/>
+          <w:b/>
+          <w:sz w:val="24"/>
+          <w:b/>
+        </w:rPr>
+      </w:pPr>
+      <w:r>
+        <w:rPr>
+          <w:b/>
+          <w:sz w:val="24"/>
+        </w:rPr>
+        <w:t>Length of chord = 2*sqrt(r^r – d^d)</w:t>
+      </w:r>
+      <w:r/>
+    </w:p>
+    <w:p>
+      <w:pPr>
+        <w:pStyle w:val="Normal"/>
+        <w:rPr>
+          <w:sz w:val="24"/>
+          <w:b/>
+          <w:sz w:val="24"/>
+          <w:b/>
+        </w:rPr>
+      </w:pPr>
+      <w:r>
+        <w:rPr>
+          <w:b/>
+          <w:sz w:val="24"/>
+        </w:rPr>
+        <w:t>Where ‘r’ is the radius of circle and ‘d’ is the perpendicular distance from chord.</w:t>
       </w:r>
       <w:r/>
     </w:p>
@@ -5686,19 +5582,23 @@
       </w:pPr>
       <w:r>
         <w:rPr>
-          <w:b/>
-          <w:sz w:val="24"/>
-        </w:rPr>
-      </w:r>
-      <w:r/>
-    </w:p>
-    <w:p>
-      <w:pPr>
-        <w:pStyle w:val="Normal"/>
-        <w:rPr>
-          <w:sz w:val="22"/>
-          <w:b/>
-          <w:sz w:val="22"/>
+          <w:rFonts w:eastAsia="Calibri" w:cs="Mangal" w:cstheme="minorBidi" w:eastAsiaTheme="minorHAnsi"/>
+          <w:b/>
+          <w:color w:val="00000A"/>
+          <w:sz w:val="24"/>
+          <w:szCs w:val="22"/>
+          <w:lang w:val="en-US" w:eastAsia="en-US" w:bidi="ar-SA"/>
+        </w:rPr>
+      </w:r>
+      <w:r/>
+    </w:p>
+    <w:p>
+      <w:pPr>
+        <w:pStyle w:val="Normal"/>
+        <w:rPr>
+          <w:sz w:val="24"/>
+          <w:b/>
+          <w:sz w:val="24"/>
           <w:b/>
           <w:szCs w:val="22"/>
           <w:rFonts w:ascii="Calibri" w:hAnsi="Calibri" w:eastAsia="Calibri" w:cs="Mangal" w:asciiTheme="minorHAnsi" w:cstheme="minorBidi" w:eastAsiaTheme="minorHAnsi" w:hAnsiTheme="minorHAnsi"/>
@@ -5708,7 +5608,116 @@
       </w:pPr>
       <w:r>
         <w:rPr>
-          <w:b/>
+          <w:rFonts w:eastAsia="Calibri" w:cs="Mangal" w:cstheme="minorBidi" w:eastAsiaTheme="minorHAnsi"/>
+          <w:b/>
+          <w:color w:val="00000A"/>
+          <w:sz w:val="24"/>
+          <w:szCs w:val="22"/>
+          <w:lang w:val="en-US" w:eastAsia="en-US" w:bidi="ar-SA"/>
+        </w:rPr>
+      </w:r>
+      <w:r/>
+    </w:p>
+    <w:p>
+      <w:pPr>
+        <w:pStyle w:val="Normal"/>
+        <w:rPr>
+          <w:sz w:val="24"/>
+          <w:b/>
+          <w:sz w:val="24"/>
+          <w:b/>
+          <w:szCs w:val="22"/>
+          <w:rFonts w:ascii="Calibri" w:hAnsi="Calibri" w:eastAsia="Calibri" w:cs="Mangal" w:asciiTheme="minorHAnsi" w:cstheme="minorBidi" w:eastAsiaTheme="minorHAnsi" w:hAnsiTheme="minorHAnsi"/>
+          <w:color w:val="00000A"/>
+          <w:lang w:val="en-US" w:eastAsia="en-US" w:bidi="ar-SA"/>
+        </w:rPr>
+      </w:pPr>
+      <w:r>
+        <w:rPr>
+          <w:rFonts w:eastAsia="Calibri" w:cs="Mangal" w:cstheme="minorBidi" w:eastAsiaTheme="minorHAnsi"/>
+          <w:b/>
+          <w:color w:val="00000A"/>
+          <w:sz w:val="24"/>
+          <w:szCs w:val="22"/>
+          <w:lang w:val="en-US" w:eastAsia="en-US" w:bidi="ar-SA"/>
+        </w:rPr>
+      </w:r>
+      <w:r/>
+    </w:p>
+    <w:p>
+      <w:pPr>
+        <w:pStyle w:val="Normal"/>
+        <w:rPr>
+          <w:sz w:val="24"/>
+          <w:b/>
+          <w:sz w:val="24"/>
+          <w:b/>
+          <w:szCs w:val="22"/>
+          <w:rFonts w:ascii="Calibri" w:hAnsi="Calibri" w:eastAsia="Calibri" w:cs="Mangal" w:asciiTheme="minorHAnsi" w:cstheme="minorBidi" w:eastAsiaTheme="minorHAnsi" w:hAnsiTheme="minorHAnsi"/>
+          <w:color w:val="00000A"/>
+          <w:lang w:val="en-US" w:eastAsia="en-US" w:bidi="ar-SA"/>
+        </w:rPr>
+      </w:pPr>
+      <w:r>
+        <w:rPr>
+          <w:rFonts w:eastAsia="Calibri" w:cs="Mangal" w:cstheme="minorBidi" w:eastAsiaTheme="minorHAnsi"/>
+          <w:b/>
+          <w:color w:val="00000A"/>
+          <w:sz w:val="24"/>
+          <w:szCs w:val="22"/>
+          <w:lang w:val="en-US" w:eastAsia="en-US" w:bidi="ar-SA"/>
+        </w:rPr>
+      </w:r>
+      <w:r/>
+    </w:p>
+    <w:p>
+      <w:pPr>
+        <w:pStyle w:val="Normal"/>
+        <w:rPr>
+          <w:sz w:val="24"/>
+          <w:b/>
+          <w:sz w:val="24"/>
+          <w:b/>
+          <w:szCs w:val="22"/>
+          <w:rFonts w:ascii="Calibri" w:hAnsi="Calibri" w:eastAsia="Calibri" w:cs="Mangal" w:asciiTheme="minorHAnsi" w:cstheme="minorBidi" w:eastAsiaTheme="minorHAnsi" w:hAnsiTheme="minorHAnsi"/>
+          <w:color w:val="00000A"/>
+          <w:lang w:val="en-US" w:eastAsia="en-US" w:bidi="ar-SA"/>
+        </w:rPr>
+      </w:pPr>
+      <w:r>
+        <w:rPr>
+          <w:rFonts w:eastAsia="Calibri" w:cs="Mangal" w:cstheme="minorBidi" w:eastAsiaTheme="minorHAnsi"/>
+          <w:b/>
+          <w:color w:val="00000A"/>
+          <w:sz w:val="24"/>
+          <w:szCs w:val="22"/>
+          <w:lang w:val="en-US" w:eastAsia="en-US" w:bidi="ar-SA"/>
+        </w:rPr>
+      </w:r>
+      <w:r/>
+    </w:p>
+    <w:p>
+      <w:pPr>
+        <w:pStyle w:val="Normal"/>
+        <w:rPr>
+          <w:sz w:val="22"/>
+          <w:b/>
+          <w:sz w:val="22"/>
+          <w:b/>
+          <w:szCs w:val="22"/>
+          <w:rFonts w:ascii="Calibri" w:hAnsi="Calibri" w:eastAsia="Calibri" w:cs="Mangal" w:asciiTheme="minorHAnsi" w:cstheme="minorBidi" w:eastAsiaTheme="minorHAnsi" w:hAnsiTheme="minorHAnsi"/>
+          <w:color w:val="00000A"/>
+          <w:lang w:val="en-US" w:eastAsia="en-US" w:bidi="ar-SA"/>
+        </w:rPr>
+      </w:pPr>
+      <w:r>
+        <w:rPr>
+          <w:rFonts w:eastAsia="Calibri" w:cs="Mangal" w:cstheme="minorBidi" w:eastAsiaTheme="minorHAnsi"/>
+          <w:b/>
+          <w:color w:val="00000A"/>
+          <w:sz w:val="22"/>
+          <w:szCs w:val="22"/>
+          <w:lang w:val="en-US" w:eastAsia="en-US" w:bidi="ar-SA"/>
         </w:rPr>
       </w:r>
       <w:r/>
@@ -6005,6 +6014,15 @@
       </w:pPr>
       <w:r>
         <w:rPr/>
+      </w:r>
+      <w:r/>
+    </w:p>
+    <w:p>
+      <w:pPr>
+        <w:pStyle w:val="Normal"/>
+      </w:pPr>
+      <w:r>
+        <w:rPr/>
         <w:t>Short Solutions:</w:t>
       </w:r>
       <w:r/>
@@ -6282,9 +6300,19 @@
     <w:p>
       <w:pPr>
         <w:pStyle w:val="Normal"/>
-      </w:pPr>
-      <w:r>
-        <w:rPr/>
+        <w:rPr>
+          <w:sz w:val="22"/>
+          <w:sz w:val="22"/>
+          <w:szCs w:val="22"/>
+          <w:rFonts w:ascii="Liberation Sans" w:hAnsi="Liberation Sans" w:eastAsia="Calibri" w:cs="Mangal" w:cstheme="minorBidi" w:eastAsiaTheme="minorHAnsi"/>
+          <w:color w:val="00000A"/>
+          <w:lang w:val="en-US" w:eastAsia="en-US" w:bidi="ar-SA"/>
+        </w:rPr>
+      </w:pPr>
+      <w:r>
+        <w:rPr>
+          <w:rFonts w:ascii="Liberation Sans" w:hAnsi="Liberation Sans"/>
+        </w:rPr>
         <w:t>Cues:</w:t>
       </w:r>
       <w:r/>
@@ -6382,6 +6410,14 @@
         <w:bidi w:val="0"/>
         <w:spacing w:lineRule="auto" w:line="276" w:before="0" w:after="200"/>
         <w:jc w:val="left"/>
+        <w:rPr>
+          <w:sz w:val="22"/>
+          <w:sz w:val="22"/>
+          <w:szCs w:val="22"/>
+          <w:rFonts w:ascii="Calibri" w:hAnsi="Calibri" w:eastAsia="Calibri" w:cs="Mangal" w:asciiTheme="minorHAnsi" w:cstheme="minorBidi" w:eastAsiaTheme="minorHAnsi" w:hAnsiTheme="minorHAnsi"/>
+          <w:color w:val="00000A"/>
+          <w:lang w:val="en-US" w:eastAsia="en-US" w:bidi="ar-SA"/>
+        </w:rPr>
       </w:pPr>
       <w:r>
         <w:rPr/>
@@ -7001,6 +7037,24 @@
   </w:style>
   <w:style w:type="character" w:styleId="ListLabel4">
     <w:name w:val="ListLabel 4"/>
+    <w:rPr>
+      <w:rFonts w:cs="Symbol"/>
+    </w:rPr>
+  </w:style>
+  <w:style w:type="character" w:styleId="ListLabel5">
+    <w:name w:val="ListLabel 5"/>
+    <w:rPr>
+      <w:rFonts w:cs="Wingdings"/>
+    </w:rPr>
+  </w:style>
+  <w:style w:type="character" w:styleId="ListLabel6">
+    <w:name w:val="ListLabel 6"/>
+    <w:rPr>
+      <w:rFonts w:cs="Courier New"/>
+    </w:rPr>
+  </w:style>
+  <w:style w:type="character" w:styleId="ListLabel7">
+    <w:name w:val="ListLabel 7"/>
     <w:rPr>
       <w:rFonts w:cs="Symbol"/>
     </w:rPr>

</xml_diff>